<commit_message>
Alterando índice da análise de qualidade
</commit_message>
<xml_diff>
--- a/modulos/modulo-2/analise-qualidade-levi-oliveira.docx
+++ b/modulos/modulo-2/analise-qualidade-levi-oliveira.docx
@@ -364,6 +364,36 @@
         </w:rPr>
         <w:t xml:space="preserve"> </w:t>
       </w:r>
+    </w:p>
+    <w:p>
+      <w:pPr>
+        <w:spacing w:after="160" w:line="360" w:lineRule="auto"/>
+        <w:jc w:val="center"/>
+        <w:rPr>
+          <w:sz w:val="24"/>
+          <w:szCs w:val="24"/>
+        </w:rPr>
+      </w:pPr>
+    </w:p>
+    <w:p>
+      <w:pPr>
+        <w:spacing w:after="160" w:line="360" w:lineRule="auto"/>
+        <w:jc w:val="center"/>
+        <w:rPr>
+          <w:sz w:val="24"/>
+          <w:szCs w:val="24"/>
+        </w:rPr>
+      </w:pPr>
+    </w:p>
+    <w:p>
+      <w:pPr>
+        <w:spacing w:after="160" w:line="360" w:lineRule="auto"/>
+        <w:jc w:val="center"/>
+        <w:rPr>
+          <w:sz w:val="24"/>
+          <w:szCs w:val="24"/>
+        </w:rPr>
+      </w:pPr>
     </w:p>
     <w:p>
       <w:pPr>
@@ -405,6 +435,7 @@
           <w:sz w:val="24"/>
           <w:szCs w:val="24"/>
         </w:rPr>
+        <w:lastRenderedPageBreak/>
         <w:t>1.</w:t>
       </w:r>
       <w:r>
@@ -466,7 +497,6 @@
           <w:sz w:val="24"/>
           <w:szCs w:val="24"/>
         </w:rPr>
-        <w:lastRenderedPageBreak/>
         <w:t>Durante esse relatório, utilizamos o aplicativo do banco digital NuBank como foco de pesquisa. Decidimos abordar aspectos da qualidade, avaliamos como o aplicativo se comporta ao longo do uso da funcionalidades que se propõe a entregar para o usuário, além de citar alguns pontos de melhoria a serem feitos.</w:t>
       </w:r>
     </w:p>
@@ -652,7 +682,7 @@
                 <w:noProof/>
                 <w:webHidden/>
               </w:rPr>
-              <w:t>1</w:t>
+              <w:t>2</w:t>
             </w:r>
             <w:r>
               <w:rPr>
@@ -1385,15 +1415,7 @@
                 <w:b/>
                 <w:noProof/>
               </w:rPr>
-              <w:t>O</w:t>
-            </w:r>
-            <w:r>
-              <w:rPr>
-                <w:rStyle w:val="Hyperlink"/>
-                <w:b/>
-                <w:noProof/>
-              </w:rPr>
-              <w:t>nde encontrar</w:t>
+              <w:t>Onde encontrar</w:t>
             </w:r>
             <w:r>
               <w:rPr>
@@ -1644,6 +1666,7 @@
           <w:sz w:val="24"/>
           <w:szCs w:val="24"/>
         </w:rPr>
+        <w:lastRenderedPageBreak/>
         <w:t xml:space="preserve"> </w:t>
       </w:r>
     </w:p>
@@ -1687,7 +1710,6 @@
           <w:sz w:val="24"/>
           <w:szCs w:val="24"/>
         </w:rPr>
-        <w:lastRenderedPageBreak/>
         <w:t>3.</w:t>
       </w:r>
       <w:r>
@@ -1756,14 +1778,7 @@
           <w:sz w:val="24"/>
           <w:szCs w:val="24"/>
         </w:rPr>
-        <w:t>Durante a análise, buscou-se utilizar como base algumas funcionalidades principais e mais utilizadas pelo usuário como pix, cartões e extratos.</w:t>
-      </w:r>
-      <w:r>
-        <w:rPr>
-          <w:sz w:val="24"/>
-          <w:szCs w:val="24"/>
-        </w:rPr>
-        <w:t xml:space="preserve"> </w:t>
+        <w:t xml:space="preserve">Durante a análise, buscou-se utilizar como base algumas funcionalidades principais e mais utilizadas pelo usuário como pix, cartões e extratos. </w:t>
       </w:r>
     </w:p>
     <w:p>
@@ -2381,6 +2396,7 @@
                 <w:sz w:val="24"/>
                 <w:szCs w:val="24"/>
               </w:rPr>
+              <w:lastRenderedPageBreak/>
               <w:t>Característica</w:t>
             </w:r>
           </w:p>
@@ -2495,7 +2511,6 @@
                 <w:sz w:val="24"/>
                 <w:szCs w:val="24"/>
               </w:rPr>
-              <w:lastRenderedPageBreak/>
               <w:t>Usabilidade:</w:t>
             </w:r>
           </w:p>
@@ -3384,21 +3399,7 @@
           <w:sz w:val="24"/>
           <w:szCs w:val="24"/>
         </w:rPr>
-        <w:t xml:space="preserve">Após análise, podemos construir o relatório final abordando </w:t>
-      </w:r>
-      <w:r>
-        <w:rPr>
-          <w:sz w:val="24"/>
-          <w:szCs w:val="24"/>
-        </w:rPr>
-        <w:t>pontos</w:t>
-      </w:r>
-      <w:r>
-        <w:rPr>
-          <w:sz w:val="24"/>
-          <w:szCs w:val="24"/>
-        </w:rPr>
-        <w:t xml:space="preserve"> importantes do produto. Em termos de perfomance, o app não deixa a desejar com sua fluidez, não foram observados grande impactos com tempo de transição de tela, tempo de resposta para requisições e nem timeouts. No aspecto visual, o aplicativo é </w:t>
+        <w:t xml:space="preserve">Após análise, podemos construir o relatório final abordando pontos importantes do produto. Em termos de perfomance, o app não deixa a desejar com sua fluidez, não foram observados grande impactos com tempo de transição de tela, tempo de resposta para requisições e nem timeouts. No aspecto visual, o aplicativo é </w:t>
       </w:r>
       <w:r>
         <w:rPr>
@@ -3937,14 +3938,7 @@
           <w:sz w:val="24"/>
           <w:szCs w:val="24"/>
         </w:rPr>
-        <w:t xml:space="preserve"> como Google Play e App Stores.</w:t>
-      </w:r>
-      <w:r>
-        <w:rPr>
-          <w:sz w:val="24"/>
-          <w:szCs w:val="24"/>
-        </w:rPr>
-        <w:t xml:space="preserve">. </w:t>
+        <w:t xml:space="preserve"> como Google Play e App Stores.. </w:t>
       </w:r>
     </w:p>
     <w:p>

</xml_diff>